<commit_message>
Consultas 9 y 10
</commit_message>
<xml_diff>
--- a/FestivAndes/Docs/Docs iteración 4/Diseño de la aplicación.docx
+++ b/FestivAndes/Docs/Docs iteración 4/Diseño de la aplicación.docx
@@ -28,8 +28,22 @@
         <w:rPr>
           <w:sz w:val="24"/>
         </w:rPr>
-        <w:t>Debido a que no se realizaron modificaciones en el modelo del mundo, no hubo un impacto ni modificaciones al modelo conceptual. Con respecto al modelo relacional, teniendo en cuenta las retroalimentaciones obtenidas en las iteraciones pasadas, notamos la importancia de asignar una mayor cantidad de restricciones a las tablas que garanticen el cumplimiento de las reglas de negocio.</w:t>
-      </w:r>
+        <w:t xml:space="preserve">Debido a que no se realizaron modificaciones en el modelo del mundo, no hubo un impacto </w:t>
+      </w:r>
+      <w:r>
+        <w:rPr>
+          <w:sz w:val="24"/>
+        </w:rPr>
+        <w:t>en el</w:t>
+      </w:r>
+      <w:r>
+        <w:rPr>
+          <w:sz w:val="24"/>
+        </w:rPr>
+        <w:t xml:space="preserve"> modelo conceptual. Con respecto al modelo relacional, teniendo en cuenta las retroalimentaciones obtenidas en las iteraciones pasadas, notamos la importancia de asignar una mayor cantidad de restricciones a las tablas que garanticen el cumplimiento de las reglas de negocio.</w:t>
+      </w:r>
+      <w:bookmarkStart w:id="0" w:name="_GoBack"/>
+      <w:bookmarkEnd w:id="0"/>
     </w:p>
     <w:p>
       <w:pPr>
@@ -189,8 +203,6 @@
         </w:rPr>
         <w:t>Verificación de la duración</w:t>
       </w:r>
-      <w:bookmarkStart w:id="0" w:name="_GoBack"/>
-      <w:bookmarkEnd w:id="0"/>
     </w:p>
     <w:p>
       <w:pPr>

</xml_diff>